<commit_message>
Añadida a la base de datos la tabla Pedidos y los campos 'Dirección' a Usuario y 'NumeroLikes' a Productos
</commit_message>
<xml_diff>
--- a/doc/documento_entidad_relacion.docx
+++ b/doc/documento_entidad_relacion.docx
@@ -4,7 +4,7 @@
   <w:body>
     <w:p>
       <w:pPr>
-        <w:jc w:val="center"/>
+        <w:jc w:val="left"/>
         <w:rPr>
           <w:b w:val="1"/>
           <w:sz w:val="26"/>
@@ -228,7 +228,7 @@
             <wp:extent cx="359234" cy="359234"/>
             <wp:effectExtent b="0" l="0" r="0" t="0"/>
             <wp:wrapSquare wrapText="bothSides" distB="0" distT="0" distL="0" distR="0"/>
-            <wp:docPr id="2" name="image3.png"/>
+            <wp:docPr id="1" name="image3.png"/>
             <a:graphic>
               <a:graphicData uri="http://schemas.openxmlformats.org/drawingml/2006/picture">
                 <pic:pic>
@@ -580,7 +580,7 @@
       <w:pPr>
         <w:numPr>
           <w:ilvl w:val="0"/>
-          <w:numId w:val="3"/>
+          <w:numId w:val="2"/>
         </w:numPr>
         <w:ind w:left="720" w:hanging="360"/>
         <w:rPr>
@@ -601,7 +601,7 @@
       <w:pPr>
         <w:numPr>
           <w:ilvl w:val="1"/>
-          <w:numId w:val="3"/>
+          <w:numId w:val="2"/>
         </w:numPr>
         <w:ind w:left="1440" w:hanging="360"/>
         <w:rPr>
@@ -622,7 +622,7 @@
       <w:pPr>
         <w:numPr>
           <w:ilvl w:val="1"/>
-          <w:numId w:val="3"/>
+          <w:numId w:val="2"/>
         </w:numPr>
         <w:ind w:left="1440" w:hanging="360"/>
         <w:rPr>
@@ -643,7 +643,7 @@
       <w:pPr>
         <w:numPr>
           <w:ilvl w:val="1"/>
-          <w:numId w:val="3"/>
+          <w:numId w:val="2"/>
         </w:numPr>
         <w:ind w:left="1440" w:hanging="360"/>
         <w:rPr>
@@ -664,7 +664,7 @@
       <w:pPr>
         <w:numPr>
           <w:ilvl w:val="1"/>
-          <w:numId w:val="3"/>
+          <w:numId w:val="2"/>
         </w:numPr>
         <w:ind w:left="1440" w:hanging="360"/>
         <w:rPr>
@@ -685,7 +685,7 @@
       <w:pPr>
         <w:numPr>
           <w:ilvl w:val="1"/>
-          <w:numId w:val="3"/>
+          <w:numId w:val="2"/>
         </w:numPr>
         <w:ind w:left="1440" w:hanging="360"/>
         <w:rPr>
@@ -706,7 +706,7 @@
       <w:pPr>
         <w:numPr>
           <w:ilvl w:val="1"/>
-          <w:numId w:val="3"/>
+          <w:numId w:val="2"/>
         </w:numPr>
         <w:ind w:left="1440" w:hanging="360"/>
         <w:rPr>
@@ -727,7 +727,7 @@
       <w:pPr>
         <w:numPr>
           <w:ilvl w:val="1"/>
-          <w:numId w:val="3"/>
+          <w:numId w:val="2"/>
         </w:numPr>
         <w:ind w:left="1440" w:hanging="360"/>
         <w:rPr>
@@ -748,7 +748,7 @@
       <w:pPr>
         <w:numPr>
           <w:ilvl w:val="1"/>
-          <w:numId w:val="3"/>
+          <w:numId w:val="2"/>
         </w:numPr>
         <w:ind w:left="1440" w:hanging="360"/>
         <w:rPr>
@@ -769,7 +769,7 @@
       <w:pPr>
         <w:numPr>
           <w:ilvl w:val="1"/>
-          <w:numId w:val="3"/>
+          <w:numId w:val="2"/>
         </w:numPr>
         <w:ind w:left="1440" w:hanging="360"/>
         <w:rPr>
@@ -788,6 +788,27 @@
     </w:p>
     <w:p>
       <w:pPr>
+        <w:numPr>
+          <w:ilvl w:val="1"/>
+          <w:numId w:val="2"/>
+        </w:numPr>
+        <w:ind w:left="1440" w:hanging="360"/>
+        <w:rPr>
+          <w:sz w:val="24"/>
+          <w:szCs w:val="24"/>
+        </w:rPr>
+      </w:pPr>
+      <w:r>
+        <w:rPr>
+          <w:sz w:val="24"/>
+          <w:szCs w:val="24"/>
+          <w:rtl w:val="0"/>
+        </w:rPr>
+        <w:t xml:space="preserve">Contador de likes</w:t>
+      </w:r>
+    </w:p>
+    <w:p>
+      <w:pPr>
         <w:ind w:left="1440" w:firstLine="0"/>
         <w:rPr>
           <w:sz w:val="24"/>
@@ -804,7 +825,7 @@
       <w:pPr>
         <w:numPr>
           <w:ilvl w:val="0"/>
-          <w:numId w:val="3"/>
+          <w:numId w:val="2"/>
         </w:numPr>
         <w:ind w:left="720" w:hanging="360"/>
         <w:rPr>
@@ -825,7 +846,7 @@
       <w:pPr>
         <w:numPr>
           <w:ilvl w:val="1"/>
-          <w:numId w:val="3"/>
+          <w:numId w:val="2"/>
         </w:numPr>
         <w:ind w:left="1440" w:hanging="360"/>
         <w:rPr>
@@ -846,7 +867,7 @@
       <w:pPr>
         <w:numPr>
           <w:ilvl w:val="1"/>
-          <w:numId w:val="3"/>
+          <w:numId w:val="2"/>
         </w:numPr>
         <w:ind w:left="1440" w:hanging="360"/>
         <w:rPr>
@@ -867,7 +888,7 @@
       <w:pPr>
         <w:numPr>
           <w:ilvl w:val="1"/>
-          <w:numId w:val="3"/>
+          <w:numId w:val="2"/>
         </w:numPr>
         <w:ind w:left="1440" w:hanging="360"/>
         <w:rPr>
@@ -886,6 +907,7 @@
     </w:p>
     <w:p>
       <w:pPr>
+        <w:ind w:left="1440" w:firstLine="0"/>
         <w:rPr>
           <w:sz w:val="24"/>
           <w:szCs w:val="24"/>
@@ -907,20 +929,16 @@
         <w:rPr>
           <w:sz w:val="24"/>
           <w:szCs w:val="24"/>
-        </w:rPr>
-      </w:pPr>
-      <w:r>
-        <w:rPr>
-          <w:sz w:val="24"/>
-          <w:szCs w:val="24"/>
-          <w:rtl w:val="0"/>
-        </w:rPr>
-        <w:t xml:space="preserve">OfertasEspeciales</w:t>
-      </w:r>
-      <w:r>
-        <w:rPr>
-          <w:rtl w:val="0"/>
-        </w:rPr>
+          <w:u w:val="none"/>
+        </w:rPr>
+      </w:pPr>
+      <w:r>
+        <w:rPr>
+          <w:sz w:val="24"/>
+          <w:szCs w:val="24"/>
+          <w:rtl w:val="0"/>
+        </w:rPr>
+        <w:t xml:space="preserve">Pedidos:</w:t>
       </w:r>
     </w:p>
     <w:p>
@@ -962,11 +980,360 @@
           <w:szCs w:val="24"/>
           <w:rtl w:val="0"/>
         </w:rPr>
+        <w:t xml:space="preserve">Referencia al ID del producto (Foreign key)</w:t>
+      </w:r>
+    </w:p>
+    <w:p>
+      <w:pPr>
+        <w:numPr>
+          <w:ilvl w:val="1"/>
+          <w:numId w:val="2"/>
+        </w:numPr>
+        <w:ind w:left="1440" w:hanging="360"/>
+        <w:rPr>
+          <w:sz w:val="24"/>
+          <w:szCs w:val="24"/>
+        </w:rPr>
+      </w:pPr>
+      <w:r>
+        <w:rPr>
+          <w:sz w:val="24"/>
+          <w:szCs w:val="24"/>
+          <w:rtl w:val="0"/>
+        </w:rPr>
+        <w:t xml:space="preserve">Referencia al ID del usuario (Foreign key)</w:t>
+      </w:r>
+    </w:p>
+    <w:p>
+      <w:pPr>
+        <w:numPr>
+          <w:ilvl w:val="1"/>
+          <w:numId w:val="2"/>
+        </w:numPr>
+        <w:ind w:left="1440" w:hanging="360"/>
+        <w:rPr>
+          <w:sz w:val="24"/>
+          <w:szCs w:val="24"/>
+          <w:u w:val="none"/>
+        </w:rPr>
+      </w:pPr>
+      <w:r>
+        <w:rPr>
+          <w:sz w:val="24"/>
+          <w:szCs w:val="24"/>
+          <w:rtl w:val="0"/>
+        </w:rPr>
+        <w:t xml:space="preserve">Fecha entrega</w:t>
+      </w:r>
+      <w:r>
+        <w:rPr>
+          <w:rtl w:val="0"/>
+        </w:rPr>
+      </w:r>
+    </w:p>
+    <w:p>
+      <w:pPr>
+        <w:rPr>
+          <w:sz w:val="24"/>
+          <w:szCs w:val="24"/>
+        </w:rPr>
+      </w:pPr>
+      <w:r>
+        <w:rPr>
+          <w:rtl w:val="0"/>
+        </w:rPr>
+      </w:r>
+    </w:p>
+    <w:p>
+      <w:pPr>
+        <w:numPr>
+          <w:ilvl w:val="0"/>
+          <w:numId w:val="2"/>
+        </w:numPr>
+        <w:ind w:left="720" w:hanging="360"/>
+        <w:rPr>
+          <w:sz w:val="24"/>
+          <w:szCs w:val="24"/>
+        </w:rPr>
+      </w:pPr>
+      <w:r>
+        <w:rPr>
+          <w:sz w:val="24"/>
+          <w:szCs w:val="24"/>
+          <w:rtl w:val="0"/>
+        </w:rPr>
+        <w:t xml:space="preserve">Usuarios:</w:t>
+      </w:r>
+    </w:p>
+    <w:p>
+      <w:pPr>
+        <w:numPr>
+          <w:ilvl w:val="1"/>
+          <w:numId w:val="2"/>
+        </w:numPr>
+        <w:ind w:left="1440" w:hanging="360"/>
+        <w:rPr>
+          <w:sz w:val="24"/>
+          <w:szCs w:val="24"/>
+        </w:rPr>
+      </w:pPr>
+      <w:r>
+        <w:rPr>
+          <w:sz w:val="24"/>
+          <w:szCs w:val="24"/>
+          <w:rtl w:val="0"/>
+        </w:rPr>
+        <w:t xml:space="preserve">Nombre de usuario (Primary Key)</w:t>
+      </w:r>
+    </w:p>
+    <w:p>
+      <w:pPr>
+        <w:numPr>
+          <w:ilvl w:val="1"/>
+          <w:numId w:val="2"/>
+        </w:numPr>
+        <w:ind w:left="1440" w:hanging="360"/>
+        <w:rPr>
+          <w:sz w:val="24"/>
+          <w:szCs w:val="24"/>
+        </w:rPr>
+      </w:pPr>
+      <w:r>
+        <w:rPr>
+          <w:sz w:val="24"/>
+          <w:szCs w:val="24"/>
+          <w:rtl w:val="0"/>
+        </w:rPr>
+        <w:t xml:space="preserve">Contraseña</w:t>
+      </w:r>
+    </w:p>
+    <w:p>
+      <w:pPr>
+        <w:numPr>
+          <w:ilvl w:val="1"/>
+          <w:numId w:val="2"/>
+        </w:numPr>
+        <w:ind w:left="1440" w:hanging="360"/>
+        <w:rPr>
+          <w:sz w:val="24"/>
+          <w:szCs w:val="24"/>
+        </w:rPr>
+      </w:pPr>
+      <w:r>
+        <w:rPr>
+          <w:sz w:val="24"/>
+          <w:szCs w:val="24"/>
+          <w:rtl w:val="0"/>
+        </w:rPr>
+        <w:t xml:space="preserve">Correo electrónico</w:t>
+      </w:r>
+    </w:p>
+    <w:p>
+      <w:pPr>
+        <w:numPr>
+          <w:ilvl w:val="1"/>
+          <w:numId w:val="2"/>
+        </w:numPr>
+        <w:ind w:left="1440" w:hanging="360"/>
+        <w:rPr>
+          <w:sz w:val="24"/>
+          <w:szCs w:val="24"/>
+        </w:rPr>
+      </w:pPr>
+      <w:r>
+        <w:rPr>
+          <w:sz w:val="24"/>
+          <w:szCs w:val="24"/>
+          <w:rtl w:val="0"/>
+        </w:rPr>
+        <w:t xml:space="preserve">Teléfono</w:t>
+      </w:r>
+    </w:p>
+    <w:p>
+      <w:pPr>
+        <w:numPr>
+          <w:ilvl w:val="1"/>
+          <w:numId w:val="2"/>
+        </w:numPr>
+        <w:ind w:left="1440" w:hanging="360"/>
+        <w:rPr>
+          <w:sz w:val="24"/>
+          <w:szCs w:val="24"/>
+        </w:rPr>
+      </w:pPr>
+      <w:r>
+        <w:rPr>
+          <w:sz w:val="24"/>
+          <w:szCs w:val="24"/>
+          <w:rtl w:val="0"/>
+        </w:rPr>
+        <w:t xml:space="preserve">DNI</w:t>
+      </w:r>
+    </w:p>
+    <w:p>
+      <w:pPr>
+        <w:numPr>
+          <w:ilvl w:val="1"/>
+          <w:numId w:val="2"/>
+        </w:numPr>
+        <w:ind w:left="1440" w:hanging="360"/>
+        <w:rPr>
+          <w:sz w:val="24"/>
+          <w:szCs w:val="24"/>
+        </w:rPr>
+      </w:pPr>
+      <w:r>
+        <w:rPr>
+          <w:sz w:val="24"/>
+          <w:szCs w:val="24"/>
+          <w:rtl w:val="0"/>
+        </w:rPr>
+        <w:t xml:space="preserve">Cuenta Bancaria</w:t>
+      </w:r>
+    </w:p>
+    <w:p>
+      <w:pPr>
+        <w:numPr>
+          <w:ilvl w:val="1"/>
+          <w:numId w:val="2"/>
+        </w:numPr>
+        <w:ind w:left="1440" w:hanging="360"/>
+        <w:rPr>
+          <w:sz w:val="24"/>
+          <w:szCs w:val="24"/>
+        </w:rPr>
+      </w:pPr>
+      <w:r>
+        <w:rPr>
+          <w:sz w:val="24"/>
+          <w:szCs w:val="24"/>
+          <w:rtl w:val="0"/>
+        </w:rPr>
+        <w:t xml:space="preserve">Dirección</w:t>
+      </w:r>
+    </w:p>
+    <w:p>
+      <w:pPr>
+        <w:ind w:left="1440" w:firstLine="0"/>
+        <w:rPr>
+          <w:sz w:val="24"/>
+          <w:szCs w:val="24"/>
+        </w:rPr>
+      </w:pPr>
+      <w:r>
+        <w:rPr>
+          <w:rtl w:val="0"/>
+        </w:rPr>
+      </w:r>
+    </w:p>
+    <w:p>
+      <w:pPr>
+        <w:numPr>
+          <w:ilvl w:val="0"/>
+          <w:numId w:val="2"/>
+        </w:numPr>
+        <w:ind w:left="720" w:hanging="360"/>
+        <w:rPr>
+          <w:sz w:val="24"/>
+          <w:szCs w:val="24"/>
+        </w:rPr>
+      </w:pPr>
+      <w:r>
+        <w:rPr>
+          <w:sz w:val="24"/>
+          <w:szCs w:val="24"/>
+          <w:rtl w:val="0"/>
+        </w:rPr>
+        <w:t xml:space="preserve">Ofertas: (Cuando el usuario puja)</w:t>
+      </w:r>
+    </w:p>
+    <w:p>
+      <w:pPr>
+        <w:numPr>
+          <w:ilvl w:val="1"/>
+          <w:numId w:val="2"/>
+        </w:numPr>
+        <w:ind w:left="1440" w:hanging="360"/>
+        <w:rPr>
+          <w:sz w:val="24"/>
+          <w:szCs w:val="24"/>
+        </w:rPr>
+      </w:pPr>
+      <w:r>
+        <w:rPr>
+          <w:sz w:val="24"/>
+          <w:szCs w:val="24"/>
+          <w:rtl w:val="0"/>
+        </w:rPr>
+        <w:t xml:space="preserve">ID (Primary Key)</w:t>
+      </w:r>
+    </w:p>
+    <w:p>
+      <w:pPr>
+        <w:numPr>
+          <w:ilvl w:val="1"/>
+          <w:numId w:val="2"/>
+        </w:numPr>
+        <w:ind w:left="1440" w:hanging="360"/>
+        <w:rPr>
+          <w:sz w:val="24"/>
+          <w:szCs w:val="24"/>
+        </w:rPr>
+      </w:pPr>
+      <w:r>
+        <w:rPr>
+          <w:sz w:val="24"/>
+          <w:szCs w:val="24"/>
+          <w:rtl w:val="0"/>
+        </w:rPr>
         <w:t xml:space="preserve">Referencia al ID del producto  (Foreign key)</w:t>
       </w:r>
     </w:p>
     <w:p>
       <w:pPr>
+        <w:numPr>
+          <w:ilvl w:val="1"/>
+          <w:numId w:val="2"/>
+        </w:numPr>
+        <w:ind w:left="1440" w:hanging="360"/>
+        <w:rPr>
+          <w:sz w:val="24"/>
+          <w:szCs w:val="24"/>
+        </w:rPr>
+      </w:pPr>
+      <w:r>
+        <w:rPr>
+          <w:sz w:val="24"/>
+          <w:szCs w:val="24"/>
+          <w:rtl w:val="0"/>
+        </w:rPr>
+        <w:t xml:space="preserve">Referencia al ID del comprador (Foreign key)</w:t>
+      </w:r>
+    </w:p>
+    <w:p>
+      <w:pPr>
+        <w:numPr>
+          <w:ilvl w:val="1"/>
+          <w:numId w:val="2"/>
+        </w:numPr>
+        <w:ind w:left="1440" w:hanging="360"/>
+        <w:rPr>
+          <w:sz w:val="24"/>
+          <w:szCs w:val="24"/>
+        </w:rPr>
+      </w:pPr>
+      <w:r>
+        <w:rPr>
+          <w:sz w:val="24"/>
+          <w:szCs w:val="24"/>
+          <w:rtl w:val="0"/>
+        </w:rPr>
+        <w:t xml:space="preserve">Precio</w:t>
+      </w:r>
+    </w:p>
+    <w:p>
+      <w:pPr>
+        <w:ind w:left="1440" w:firstLine="0"/>
         <w:rPr>
           <w:sz w:val="24"/>
           <w:szCs w:val="24"/>
@@ -982,7 +1349,7 @@
       <w:pPr>
         <w:numPr>
           <w:ilvl w:val="0"/>
-          <w:numId w:val="3"/>
+          <w:numId w:val="2"/>
         </w:numPr>
         <w:ind w:left="720" w:hanging="360"/>
         <w:rPr>
@@ -996,175 +1363,14 @@
           <w:szCs w:val="24"/>
           <w:rtl w:val="0"/>
         </w:rPr>
-        <w:t xml:space="preserve">Usuarios:</w:t>
-      </w:r>
-    </w:p>
-    <w:p>
-      <w:pPr>
-        <w:numPr>
-          <w:ilvl w:val="1"/>
-          <w:numId w:val="3"/>
-        </w:numPr>
-        <w:ind w:left="1440" w:hanging="360"/>
-        <w:rPr>
-          <w:sz w:val="24"/>
-          <w:szCs w:val="24"/>
-        </w:rPr>
-      </w:pPr>
-      <w:r>
-        <w:rPr>
-          <w:sz w:val="24"/>
-          <w:szCs w:val="24"/>
-          <w:rtl w:val="0"/>
-        </w:rPr>
-        <w:t xml:space="preserve">Nombre de usuario (Primary Key)</w:t>
-      </w:r>
-    </w:p>
-    <w:p>
-      <w:pPr>
-        <w:numPr>
-          <w:ilvl w:val="1"/>
-          <w:numId w:val="3"/>
-        </w:numPr>
-        <w:ind w:left="1440" w:hanging="360"/>
-        <w:rPr>
-          <w:sz w:val="24"/>
-          <w:szCs w:val="24"/>
-        </w:rPr>
-      </w:pPr>
-      <w:r>
-        <w:rPr>
-          <w:sz w:val="24"/>
-          <w:szCs w:val="24"/>
-          <w:rtl w:val="0"/>
-        </w:rPr>
-        <w:t xml:space="preserve">Contraseña</w:t>
-      </w:r>
-    </w:p>
-    <w:p>
-      <w:pPr>
-        <w:numPr>
-          <w:ilvl w:val="1"/>
-          <w:numId w:val="3"/>
-        </w:numPr>
-        <w:ind w:left="1440" w:hanging="360"/>
-        <w:rPr>
-          <w:sz w:val="24"/>
-          <w:szCs w:val="24"/>
-        </w:rPr>
-      </w:pPr>
-      <w:r>
-        <w:rPr>
-          <w:sz w:val="24"/>
-          <w:szCs w:val="24"/>
-          <w:rtl w:val="0"/>
-        </w:rPr>
-        <w:t xml:space="preserve">Correo electrónico</w:t>
-      </w:r>
-    </w:p>
-    <w:p>
-      <w:pPr>
-        <w:numPr>
-          <w:ilvl w:val="1"/>
-          <w:numId w:val="3"/>
-        </w:numPr>
-        <w:ind w:left="1440" w:hanging="360"/>
-        <w:rPr>
-          <w:sz w:val="24"/>
-          <w:szCs w:val="24"/>
-        </w:rPr>
-      </w:pPr>
-      <w:r>
-        <w:rPr>
-          <w:sz w:val="24"/>
-          <w:szCs w:val="24"/>
-          <w:rtl w:val="0"/>
-        </w:rPr>
-        <w:t xml:space="preserve">Teléfono</w:t>
-      </w:r>
-    </w:p>
-    <w:p>
-      <w:pPr>
-        <w:numPr>
-          <w:ilvl w:val="1"/>
-          <w:numId w:val="3"/>
-        </w:numPr>
-        <w:ind w:left="1440" w:hanging="360"/>
-        <w:rPr>
-          <w:sz w:val="24"/>
-          <w:szCs w:val="24"/>
-        </w:rPr>
-      </w:pPr>
-      <w:r>
-        <w:rPr>
-          <w:sz w:val="24"/>
-          <w:szCs w:val="24"/>
-          <w:rtl w:val="0"/>
-        </w:rPr>
-        <w:t xml:space="preserve">DNI</w:t>
-      </w:r>
-    </w:p>
-    <w:p>
-      <w:pPr>
-        <w:numPr>
-          <w:ilvl w:val="1"/>
-          <w:numId w:val="3"/>
-        </w:numPr>
-        <w:ind w:left="1440" w:hanging="360"/>
-        <w:rPr>
-          <w:sz w:val="24"/>
-          <w:szCs w:val="24"/>
-        </w:rPr>
-      </w:pPr>
-      <w:r>
-        <w:rPr>
-          <w:sz w:val="24"/>
-          <w:szCs w:val="24"/>
-          <w:rtl w:val="0"/>
-        </w:rPr>
-        <w:t xml:space="preserve">Cuenta Bancaria</w:t>
-      </w:r>
-    </w:p>
-    <w:p>
-      <w:pPr>
-        <w:ind w:left="1440" w:firstLine="0"/>
-        <w:rPr>
-          <w:sz w:val="24"/>
-          <w:szCs w:val="24"/>
-        </w:rPr>
-      </w:pPr>
-      <w:r>
-        <w:rPr>
-          <w:rtl w:val="0"/>
-        </w:rPr>
-      </w:r>
-    </w:p>
-    <w:p>
-      <w:pPr>
-        <w:numPr>
-          <w:ilvl w:val="0"/>
-          <w:numId w:val="3"/>
-        </w:numPr>
-        <w:ind w:left="720" w:hanging="360"/>
-        <w:rPr>
-          <w:sz w:val="24"/>
-          <w:szCs w:val="24"/>
-        </w:rPr>
-      </w:pPr>
-      <w:r>
-        <w:rPr>
-          <w:sz w:val="24"/>
-          <w:szCs w:val="24"/>
-          <w:rtl w:val="0"/>
-        </w:rPr>
-        <w:t xml:space="preserve">Ofertas: (Cuando el usuario puja)</w:t>
-      </w:r>
-    </w:p>
-    <w:p>
-      <w:pPr>
-        <w:numPr>
-          <w:ilvl w:val="1"/>
-          <w:numId w:val="3"/>
+        <w:t xml:space="preserve">Categorías:</w:t>
+      </w:r>
+    </w:p>
+    <w:p>
+      <w:pPr>
+        <w:numPr>
+          <w:ilvl w:val="1"/>
+          <w:numId w:val="2"/>
         </w:numPr>
         <w:ind w:left="1440" w:hanging="360"/>
         <w:rPr>
@@ -1185,126 +1391,7 @@
       <w:pPr>
         <w:numPr>
           <w:ilvl w:val="1"/>
-          <w:numId w:val="3"/>
-        </w:numPr>
-        <w:ind w:left="1440" w:hanging="360"/>
-        <w:rPr>
-          <w:sz w:val="24"/>
-          <w:szCs w:val="24"/>
-        </w:rPr>
-      </w:pPr>
-      <w:r>
-        <w:rPr>
-          <w:sz w:val="24"/>
-          <w:szCs w:val="24"/>
-          <w:rtl w:val="0"/>
-        </w:rPr>
-        <w:t xml:space="preserve">Referencia al ID del producto  (Foreign key)</w:t>
-      </w:r>
-    </w:p>
-    <w:p>
-      <w:pPr>
-        <w:numPr>
-          <w:ilvl w:val="1"/>
-          <w:numId w:val="3"/>
-        </w:numPr>
-        <w:ind w:left="1440" w:hanging="360"/>
-        <w:rPr>
-          <w:sz w:val="24"/>
-          <w:szCs w:val="24"/>
-        </w:rPr>
-      </w:pPr>
-      <w:r>
-        <w:rPr>
-          <w:sz w:val="24"/>
-          <w:szCs w:val="24"/>
-          <w:rtl w:val="0"/>
-        </w:rPr>
-        <w:t xml:space="preserve">Referencia al ID del comprador (Foreign key)</w:t>
-      </w:r>
-    </w:p>
-    <w:p>
-      <w:pPr>
-        <w:numPr>
-          <w:ilvl w:val="1"/>
-          <w:numId w:val="3"/>
-        </w:numPr>
-        <w:ind w:left="1440" w:hanging="360"/>
-        <w:rPr>
-          <w:sz w:val="24"/>
-          <w:szCs w:val="24"/>
-        </w:rPr>
-      </w:pPr>
-      <w:r>
-        <w:rPr>
-          <w:sz w:val="24"/>
-          <w:szCs w:val="24"/>
-          <w:rtl w:val="0"/>
-        </w:rPr>
-        <w:t xml:space="preserve">Precio</w:t>
-      </w:r>
-    </w:p>
-    <w:p>
-      <w:pPr>
-        <w:ind w:left="1440" w:firstLine="0"/>
-        <w:rPr>
-          <w:sz w:val="24"/>
-          <w:szCs w:val="24"/>
-        </w:rPr>
-      </w:pPr>
-      <w:r>
-        <w:rPr>
-          <w:rtl w:val="0"/>
-        </w:rPr>
-      </w:r>
-    </w:p>
-    <w:p>
-      <w:pPr>
-        <w:numPr>
-          <w:ilvl w:val="0"/>
-          <w:numId w:val="3"/>
-        </w:numPr>
-        <w:ind w:left="720" w:hanging="360"/>
-        <w:rPr>
-          <w:sz w:val="24"/>
-          <w:szCs w:val="24"/>
-        </w:rPr>
-      </w:pPr>
-      <w:r>
-        <w:rPr>
-          <w:sz w:val="24"/>
-          <w:szCs w:val="24"/>
-          <w:rtl w:val="0"/>
-        </w:rPr>
-        <w:t xml:space="preserve">Categorías:</w:t>
-      </w:r>
-    </w:p>
-    <w:p>
-      <w:pPr>
-        <w:numPr>
-          <w:ilvl w:val="1"/>
-          <w:numId w:val="3"/>
-        </w:numPr>
-        <w:ind w:left="1440" w:hanging="360"/>
-        <w:rPr>
-          <w:sz w:val="24"/>
-          <w:szCs w:val="24"/>
-        </w:rPr>
-      </w:pPr>
-      <w:r>
-        <w:rPr>
-          <w:sz w:val="24"/>
-          <w:szCs w:val="24"/>
-          <w:rtl w:val="0"/>
-        </w:rPr>
-        <w:t xml:space="preserve">ID (Primary Key)</w:t>
-      </w:r>
-    </w:p>
-    <w:p>
-      <w:pPr>
-        <w:numPr>
-          <w:ilvl w:val="1"/>
-          <w:numId w:val="3"/>
+          <w:numId w:val="2"/>
         </w:numPr>
         <w:ind w:left="1440" w:hanging="360"/>
         <w:rPr>
@@ -1325,7 +1412,7 @@
       <w:pPr>
         <w:numPr>
           <w:ilvl w:val="1"/>
-          <w:numId w:val="3"/>
+          <w:numId w:val="2"/>
         </w:numPr>
         <w:ind w:left="1440" w:hanging="360"/>
         <w:rPr>
@@ -1340,327 +1427,21 @@
           <w:rtl w:val="0"/>
         </w:rPr>
         <w:t xml:space="preserve">Descripción</w:t>
-      </w:r>
-    </w:p>
-    <w:p>
-      <w:pPr>
-        <w:rPr>
-          <w:sz w:val="24"/>
-          <w:szCs w:val="24"/>
-        </w:rPr>
-      </w:pPr>
-      <w:r>
-        <w:rPr>
-          <w:rtl w:val="0"/>
-        </w:rPr>
-      </w:r>
-    </w:p>
-    <w:p>
-      <w:pPr>
-        <w:rPr>
-          <w:sz w:val="24"/>
-          <w:szCs w:val="24"/>
-        </w:rPr>
-      </w:pPr>
-      <w:r>
-        <w:rPr>
-          <w:rtl w:val="0"/>
-        </w:rPr>
-      </w:r>
-    </w:p>
-    <w:p>
-      <w:pPr>
-        <w:ind w:left="0" w:firstLine="0"/>
-        <w:rPr>
-          <w:sz w:val="24"/>
-          <w:szCs w:val="24"/>
-        </w:rPr>
-      </w:pPr>
-      <w:r>
-        <w:rPr>
-          <w:rtl w:val="0"/>
-        </w:rPr>
-      </w:r>
-    </w:p>
-    <w:p>
-      <w:pPr>
-        <w:ind w:left="0" w:firstLine="0"/>
-        <w:rPr>
-          <w:sz w:val="24"/>
-          <w:szCs w:val="24"/>
-        </w:rPr>
-      </w:pPr>
-      <w:r>
-        <w:rPr>
-          <w:rtl w:val="0"/>
-        </w:rPr>
-      </w:r>
-    </w:p>
-    <w:p>
-      <w:pPr>
-        <w:ind w:left="0" w:firstLine="0"/>
-        <w:rPr>
-          <w:sz w:val="24"/>
-          <w:szCs w:val="24"/>
-        </w:rPr>
-      </w:pPr>
-      <w:r>
-        <w:rPr>
-          <w:rtl w:val="0"/>
-        </w:rPr>
-      </w:r>
-    </w:p>
-    <w:p>
-      <w:pPr>
-        <w:ind w:left="0" w:firstLine="0"/>
-        <w:rPr>
-          <w:sz w:val="24"/>
-          <w:szCs w:val="24"/>
-        </w:rPr>
-      </w:pPr>
-      <w:r>
-        <w:rPr>
-          <w:rtl w:val="0"/>
-        </w:rPr>
-      </w:r>
-    </w:p>
-    <w:p>
-      <w:pPr>
-        <w:ind w:left="0" w:firstLine="0"/>
-        <w:rPr>
-          <w:sz w:val="24"/>
-          <w:szCs w:val="24"/>
-        </w:rPr>
-      </w:pPr>
-      <w:r>
-        <w:rPr>
-          <w:rtl w:val="0"/>
-        </w:rPr>
-      </w:r>
-    </w:p>
-    <w:p>
-      <w:pPr>
-        <w:ind w:left="0" w:firstLine="0"/>
-        <w:rPr>
-          <w:sz w:val="24"/>
-          <w:szCs w:val="24"/>
-        </w:rPr>
-      </w:pPr>
-      <w:r>
-        <w:rPr>
-          <w:rtl w:val="0"/>
-        </w:rPr>
-      </w:r>
-    </w:p>
-    <w:p>
-      <w:pPr>
-        <w:ind w:left="0" w:firstLine="0"/>
-        <w:rPr>
-          <w:sz w:val="24"/>
-          <w:szCs w:val="24"/>
-        </w:rPr>
-      </w:pPr>
-      <w:r>
-        <w:rPr>
-          <w:rtl w:val="0"/>
-        </w:rPr>
-      </w:r>
-    </w:p>
-    <w:p>
-      <w:pPr>
-        <w:ind w:left="0" w:firstLine="0"/>
-        <w:rPr>
-          <w:sz w:val="24"/>
-          <w:szCs w:val="24"/>
-        </w:rPr>
-      </w:pPr>
-      <w:r>
-        <w:rPr>
-          <w:rtl w:val="0"/>
-        </w:rPr>
-      </w:r>
-    </w:p>
-    <w:p>
-      <w:pPr>
-        <w:ind w:left="0" w:firstLine="0"/>
-        <w:rPr>
-          <w:sz w:val="24"/>
-          <w:szCs w:val="24"/>
-        </w:rPr>
-      </w:pPr>
-      <w:r>
-        <w:rPr>
-          <w:rtl w:val="0"/>
-        </w:rPr>
-      </w:r>
-    </w:p>
-    <w:p>
-      <w:pPr>
-        <w:ind w:left="0" w:firstLine="0"/>
-        <w:rPr>
-          <w:sz w:val="24"/>
-          <w:szCs w:val="24"/>
-        </w:rPr>
-      </w:pPr>
-      <w:r>
-        <w:rPr>
-          <w:rtl w:val="0"/>
-        </w:rPr>
-      </w:r>
-    </w:p>
-    <w:p>
-      <w:pPr>
-        <w:ind w:left="0" w:firstLine="0"/>
-        <w:rPr>
-          <w:sz w:val="24"/>
-          <w:szCs w:val="24"/>
-        </w:rPr>
-      </w:pPr>
-      <w:r>
-        <w:rPr>
-          <w:rtl w:val="0"/>
-        </w:rPr>
-      </w:r>
-    </w:p>
-    <w:p>
-      <w:pPr>
-        <w:ind w:left="0" w:firstLine="0"/>
-        <w:rPr>
-          <w:sz w:val="24"/>
-          <w:szCs w:val="24"/>
-        </w:rPr>
-      </w:pPr>
-      <w:r>
-        <w:rPr>
-          <w:rtl w:val="0"/>
-        </w:rPr>
-      </w:r>
-    </w:p>
-    <w:p>
-      <w:pPr>
-        <w:ind w:left="0" w:firstLine="0"/>
-        <w:rPr>
-          <w:sz w:val="24"/>
-          <w:szCs w:val="24"/>
-        </w:rPr>
-      </w:pPr>
-      <w:r>
-        <w:rPr>
-          <w:rtl w:val="0"/>
-        </w:rPr>
-      </w:r>
-    </w:p>
-    <w:p>
-      <w:pPr>
-        <w:ind w:left="0" w:firstLine="0"/>
-        <w:rPr>
-          <w:sz w:val="24"/>
-          <w:szCs w:val="24"/>
-        </w:rPr>
-      </w:pPr>
-      <w:r>
-        <w:rPr>
-          <w:rtl w:val="0"/>
-        </w:rPr>
-      </w:r>
-    </w:p>
-    <w:p>
-      <w:pPr>
-        <w:ind w:left="0" w:firstLine="0"/>
-        <w:rPr>
-          <w:sz w:val="24"/>
-          <w:szCs w:val="24"/>
-        </w:rPr>
-      </w:pPr>
-      <w:r>
-        <w:rPr>
-          <w:rtl w:val="0"/>
-        </w:rPr>
-      </w:r>
-    </w:p>
-    <w:p>
-      <w:pPr>
-        <w:ind w:left="0" w:firstLine="0"/>
-        <w:rPr>
-          <w:sz w:val="24"/>
-          <w:szCs w:val="24"/>
-        </w:rPr>
-      </w:pPr>
-      <w:r>
-        <w:rPr>
-          <w:rtl w:val="0"/>
-        </w:rPr>
-      </w:r>
-    </w:p>
-    <w:p>
-      <w:pPr>
-        <w:ind w:left="0" w:firstLine="0"/>
-        <w:rPr>
-          <w:sz w:val="24"/>
-          <w:szCs w:val="24"/>
-        </w:rPr>
-      </w:pPr>
-      <w:r>
-        <w:rPr>
-          <w:rtl w:val="0"/>
-        </w:rPr>
-      </w:r>
-    </w:p>
-    <w:p>
-      <w:pPr>
-        <w:ind w:left="0" w:firstLine="0"/>
-        <w:rPr>
-          <w:sz w:val="24"/>
-          <w:szCs w:val="24"/>
-        </w:rPr>
-      </w:pPr>
-      <w:r>
-        <w:rPr>
-          <w:rtl w:val="0"/>
-        </w:rPr>
-      </w:r>
-    </w:p>
-    <w:p>
-      <w:pPr>
-        <w:ind w:left="0" w:firstLine="0"/>
-        <w:rPr>
-          <w:sz w:val="24"/>
-          <w:szCs w:val="24"/>
-        </w:rPr>
-      </w:pPr>
-      <w:r>
-        <w:rPr>
-          <w:rtl w:val="0"/>
-        </w:rPr>
-      </w:r>
-    </w:p>
-    <w:p>
-      <w:pPr>
-        <w:ind w:left="0" w:firstLine="0"/>
-        <w:rPr>
-          <w:sz w:val="24"/>
-          <w:szCs w:val="24"/>
-        </w:rPr>
-      </w:pPr>
-      <w:r>
-        <w:rPr>
-          <w:rtl w:val="0"/>
-        </w:rPr>
       </w:r>
       <w:r>
         <w:drawing>
           <wp:anchor allowOverlap="1" behindDoc="0" distB="114300" distT="114300" distL="114300" distR="114300" hidden="0" layoutInCell="1" locked="0" relativeHeight="0" simplePos="0">
             <wp:simplePos x="0" y="0"/>
             <wp:positionH relativeFrom="column">
-              <wp:posOffset>-1424</wp:posOffset>
+              <wp:posOffset>1</wp:posOffset>
             </wp:positionH>
             <wp:positionV relativeFrom="paragraph">
-              <wp:posOffset>114300</wp:posOffset>
+              <wp:posOffset>342900</wp:posOffset>
             </wp:positionV>
-            <wp:extent cx="5731200" cy="6909280"/>
+            <wp:extent cx="5973428" cy="3711067"/>
             <wp:effectExtent b="0" l="0" r="0" t="0"/>
             <wp:wrapSquare wrapText="bothSides" distB="114300" distT="114300" distL="114300" distR="114300"/>
-            <wp:docPr id="1" name="image2.png"/>
+            <wp:docPr id="2" name="image2.png"/>
             <a:graphic>
               <a:graphicData uri="http://schemas.openxmlformats.org/drawingml/2006/picture">
                 <pic:pic>
@@ -1670,7 +1451,7 @@
                   </pic:nvPicPr>
                   <pic:blipFill>
                     <a:blip r:embed="rId8"/>
-                    <a:srcRect b="678" l="0" r="0" t="678"/>
+                    <a:srcRect b="7857" l="4485" r="1495" t="8333"/>
                     <a:stretch>
                       <a:fillRect/>
                     </a:stretch>
@@ -1678,7 +1459,7 @@
                   <pic:spPr>
                     <a:xfrm>
                       <a:off x="0" y="0"/>
-                      <a:ext cx="5731200" cy="6909280"/>
+                      <a:ext cx="5973428" cy="3711067"/>
                     </a:xfrm>
                     <a:prstGeom prst="rect"/>
                     <a:ln/>
@@ -1816,9 +1597,135 @@
         </w:rPr>
       </w:r>
     </w:p>
+    <w:p>
+      <w:pPr>
+        <w:ind w:left="0" w:firstLine="0"/>
+        <w:rPr>
+          <w:sz w:val="24"/>
+          <w:szCs w:val="24"/>
+        </w:rPr>
+      </w:pPr>
+      <w:r>
+        <w:rPr>
+          <w:rtl w:val="0"/>
+        </w:rPr>
+      </w:r>
+    </w:p>
+    <w:p>
+      <w:pPr>
+        <w:ind w:left="0" w:firstLine="0"/>
+        <w:rPr>
+          <w:sz w:val="24"/>
+          <w:szCs w:val="24"/>
+        </w:rPr>
+      </w:pPr>
+      <w:r>
+        <w:rPr>
+          <w:rtl w:val="0"/>
+        </w:rPr>
+      </w:r>
+    </w:p>
+    <w:p>
+      <w:pPr>
+        <w:ind w:left="0" w:firstLine="0"/>
+        <w:rPr>
+          <w:sz w:val="24"/>
+          <w:szCs w:val="24"/>
+        </w:rPr>
+      </w:pPr>
+      <w:r>
+        <w:rPr>
+          <w:rtl w:val="0"/>
+        </w:rPr>
+      </w:r>
+    </w:p>
+    <w:p>
+      <w:pPr>
+        <w:ind w:left="0" w:firstLine="0"/>
+        <w:rPr>
+          <w:sz w:val="24"/>
+          <w:szCs w:val="24"/>
+        </w:rPr>
+      </w:pPr>
+      <w:r>
+        <w:rPr>
+          <w:rtl w:val="0"/>
+        </w:rPr>
+      </w:r>
+    </w:p>
+    <w:p>
+      <w:pPr>
+        <w:ind w:left="0" w:firstLine="0"/>
+        <w:rPr>
+          <w:sz w:val="24"/>
+          <w:szCs w:val="24"/>
+        </w:rPr>
+      </w:pPr>
+      <w:r>
+        <w:rPr>
+          <w:rtl w:val="0"/>
+        </w:rPr>
+      </w:r>
+    </w:p>
+    <w:p>
+      <w:pPr>
+        <w:ind w:left="0" w:firstLine="0"/>
+        <w:rPr>
+          <w:sz w:val="24"/>
+          <w:szCs w:val="24"/>
+        </w:rPr>
+      </w:pPr>
+      <w:r>
+        <w:rPr>
+          <w:rtl w:val="0"/>
+        </w:rPr>
+      </w:r>
+    </w:p>
+    <w:p>
+      <w:pPr>
+        <w:ind w:left="0" w:firstLine="0"/>
+        <w:rPr>
+          <w:sz w:val="24"/>
+          <w:szCs w:val="24"/>
+        </w:rPr>
+      </w:pPr>
+      <w:r>
+        <w:rPr>
+          <w:rtl w:val="0"/>
+        </w:rPr>
+      </w:r>
+    </w:p>
+    <w:p>
+      <w:pPr>
+        <w:ind w:left="0" w:firstLine="0"/>
+        <w:rPr>
+          <w:sz w:val="24"/>
+          <w:szCs w:val="24"/>
+        </w:rPr>
+      </w:pPr>
+      <w:r>
+        <w:rPr>
+          <w:rtl w:val="0"/>
+        </w:rPr>
+      </w:r>
+    </w:p>
+    <w:p>
+      <w:pPr>
+        <w:ind w:left="0" w:firstLine="0"/>
+        <w:rPr>
+          <w:sz w:val="24"/>
+          <w:szCs w:val="24"/>
+        </w:rPr>
+      </w:pPr>
+      <w:r>
+        <w:rPr>
+          <w:rtl w:val="0"/>
+        </w:rPr>
+      </w:r>
+    </w:p>
     <w:sectPr>
       <w:pgSz w:h="16834" w:w="11909" w:orient="portrait"/>
-      <w:pgMar w:bottom="1440" w:top="1440" w:left="1440" w:right="1440" w:header="720" w:footer="720"/>
+      <w:pgMar w:bottom="1440" w:top="1170" w:left="1440" w:right="1440" w:header="720" w:footer="720"/>
       <w:pgNumType w:start="1"/>
     </w:sectPr>
   </w:body>
@@ -2047,124 +1954,11 @@
       </w:rPr>
     </w:lvl>
   </w:abstractNum>
-  <w:abstractNum w:abstractNumId="3">
-    <w:lvl w:ilvl="0">
-      <w:start w:val="1"/>
-      <w:numFmt w:val="bullet"/>
-      <w:lvlText w:val="●"/>
-      <w:lvlJc w:val="left"/>
-      <w:pPr>
-        <w:ind w:left="720" w:hanging="360"/>
-      </w:pPr>
-      <w:rPr>
-        <w:u w:val="none"/>
-      </w:rPr>
-    </w:lvl>
-    <w:lvl w:ilvl="1">
-      <w:start w:val="1"/>
-      <w:numFmt w:val="bullet"/>
-      <w:lvlText w:val="○"/>
-      <w:lvlJc w:val="left"/>
-      <w:pPr>
-        <w:ind w:left="1440" w:hanging="360"/>
-      </w:pPr>
-      <w:rPr>
-        <w:u w:val="none"/>
-      </w:rPr>
-    </w:lvl>
-    <w:lvl w:ilvl="2">
-      <w:start w:val="1"/>
-      <w:numFmt w:val="bullet"/>
-      <w:lvlText w:val="■"/>
-      <w:lvlJc w:val="left"/>
-      <w:pPr>
-        <w:ind w:left="2160" w:hanging="360"/>
-      </w:pPr>
-      <w:rPr>
-        <w:u w:val="none"/>
-      </w:rPr>
-    </w:lvl>
-    <w:lvl w:ilvl="3">
-      <w:start w:val="1"/>
-      <w:numFmt w:val="bullet"/>
-      <w:lvlText w:val="●"/>
-      <w:lvlJc w:val="left"/>
-      <w:pPr>
-        <w:ind w:left="2880" w:hanging="360"/>
-      </w:pPr>
-      <w:rPr>
-        <w:u w:val="none"/>
-      </w:rPr>
-    </w:lvl>
-    <w:lvl w:ilvl="4">
-      <w:start w:val="1"/>
-      <w:numFmt w:val="bullet"/>
-      <w:lvlText w:val="○"/>
-      <w:lvlJc w:val="left"/>
-      <w:pPr>
-        <w:ind w:left="3600" w:hanging="360"/>
-      </w:pPr>
-      <w:rPr>
-        <w:u w:val="none"/>
-      </w:rPr>
-    </w:lvl>
-    <w:lvl w:ilvl="5">
-      <w:start w:val="1"/>
-      <w:numFmt w:val="bullet"/>
-      <w:lvlText w:val="■"/>
-      <w:lvlJc w:val="left"/>
-      <w:pPr>
-        <w:ind w:left="4320" w:hanging="360"/>
-      </w:pPr>
-      <w:rPr>
-        <w:u w:val="none"/>
-      </w:rPr>
-    </w:lvl>
-    <w:lvl w:ilvl="6">
-      <w:start w:val="1"/>
-      <w:numFmt w:val="bullet"/>
-      <w:lvlText w:val="●"/>
-      <w:lvlJc w:val="left"/>
-      <w:pPr>
-        <w:ind w:left="5040" w:hanging="360"/>
-      </w:pPr>
-      <w:rPr>
-        <w:u w:val="none"/>
-      </w:rPr>
-    </w:lvl>
-    <w:lvl w:ilvl="7">
-      <w:start w:val="1"/>
-      <w:numFmt w:val="bullet"/>
-      <w:lvlText w:val="○"/>
-      <w:lvlJc w:val="left"/>
-      <w:pPr>
-        <w:ind w:left="5760" w:hanging="360"/>
-      </w:pPr>
-      <w:rPr>
-        <w:u w:val="none"/>
-      </w:rPr>
-    </w:lvl>
-    <w:lvl w:ilvl="8">
-      <w:start w:val="1"/>
-      <w:numFmt w:val="bullet"/>
-      <w:lvlText w:val="■"/>
-      <w:lvlJc w:val="left"/>
-      <w:pPr>
-        <w:ind w:left="6480" w:hanging="360"/>
-      </w:pPr>
-      <w:rPr>
-        <w:u w:val="none"/>
-      </w:rPr>
-    </w:lvl>
-  </w:abstractNum>
   <w:num w:numId="1">
     <w:abstractNumId w:val="1"/>
   </w:num>
   <w:num w:numId="2">
     <w:abstractNumId w:val="2"/>
-  </w:num>
-  <w:num w:numId="3">
-    <w:abstractNumId w:val="3"/>
   </w:num>
 </w:numbering>
 </file>

</xml_diff>

<commit_message>
Cambio en la tabla producto de la base de datos
</commit_message>
<xml_diff>
--- a/doc/documento_entidad_relacion.docx
+++ b/doc/documento_entidad_relacion.docx
@@ -467,12 +467,12 @@
             <wp:extent cx="247650" cy="247650"/>
             <wp:effectExtent b="0" l="0" r="0" t="0"/>
             <wp:wrapSquare wrapText="bothSides" distB="0" distT="0" distL="0" distR="0"/>
-            <wp:docPr id="3" name="image1.png"/>
+            <wp:docPr id="3" name="image2.png"/>
             <a:graphic>
               <a:graphicData uri="http://schemas.openxmlformats.org/drawingml/2006/picture">
                 <pic:pic>
                   <pic:nvPicPr>
-                    <pic:cNvPr id="0" name="image1.png"/>
+                    <pic:cNvPr id="0" name="image2.png"/>
                     <pic:cNvPicPr preferRelativeResize="0"/>
                   </pic:nvPicPr>
                   <pic:blipFill>
@@ -509,12 +509,12 @@
             <wp:extent cx="242888" cy="242888"/>
             <wp:effectExtent b="0" l="0" r="0" t="0"/>
             <wp:wrapSquare wrapText="bothSides" distB="0" distT="0" distL="0" distR="45720"/>
-            <wp:docPr id="5" name="image1.png"/>
+            <wp:docPr id="5" name="image2.png"/>
             <a:graphic>
               <a:graphicData uri="http://schemas.openxmlformats.org/drawingml/2006/picture">
                 <pic:pic>
                   <pic:nvPicPr>
-                    <pic:cNvPr id="0" name="image1.png"/>
+                    <pic:cNvPr id="0" name="image2.png"/>
                     <pic:cNvPicPr preferRelativeResize="0"/>
                   </pic:nvPicPr>
                   <pic:blipFill>
@@ -762,27 +762,6 @@
           <w:szCs w:val="24"/>
           <w:rtl w:val="0"/>
         </w:rPr>
-        <w:t xml:space="preserve">Precio venta inmediata</w:t>
-      </w:r>
-    </w:p>
-    <w:p>
-      <w:pPr>
-        <w:numPr>
-          <w:ilvl w:val="1"/>
-          <w:numId w:val="2"/>
-        </w:numPr>
-        <w:ind w:left="1440" w:hanging="360"/>
-        <w:rPr>
-          <w:sz w:val="24"/>
-          <w:szCs w:val="24"/>
-        </w:rPr>
-      </w:pPr>
-      <w:r>
-        <w:rPr>
-          <w:sz w:val="24"/>
-          <w:szCs w:val="24"/>
-          <w:rtl w:val="0"/>
-        </w:rPr>
         <w:t xml:space="preserve">Fecha de finalización de la subasta</w:t>
       </w:r>
     </w:p>
@@ -1427,31 +1406,45 @@
           <w:rtl w:val="0"/>
         </w:rPr>
         <w:t xml:space="preserve">Descripción</w:t>
+      </w:r>
+    </w:p>
+    <w:p>
+      <w:pPr>
+        <w:ind w:left="0" w:firstLine="0"/>
+        <w:rPr>
+          <w:sz w:val="24"/>
+          <w:szCs w:val="24"/>
+        </w:rPr>
+      </w:pPr>
+      <w:r>
+        <w:rPr>
+          <w:rtl w:val="0"/>
+        </w:rPr>
       </w:r>
       <w:r>
         <w:drawing>
           <wp:anchor allowOverlap="1" behindDoc="0" distB="114300" distT="114300" distL="114300" distR="114300" hidden="0" layoutInCell="1" locked="0" relativeHeight="0" simplePos="0">
             <wp:simplePos x="0" y="0"/>
             <wp:positionH relativeFrom="column">
-              <wp:posOffset>1</wp:posOffset>
+              <wp:posOffset>-539586</wp:posOffset>
             </wp:positionH>
             <wp:positionV relativeFrom="paragraph">
-              <wp:posOffset>342900</wp:posOffset>
+              <wp:posOffset>219075</wp:posOffset>
             </wp:positionV>
-            <wp:extent cx="5973428" cy="3711067"/>
+            <wp:extent cx="6985659" cy="3243690"/>
             <wp:effectExtent b="0" l="0" r="0" t="0"/>
             <wp:wrapSquare wrapText="bothSides" distB="114300" distT="114300" distL="114300" distR="114300"/>
-            <wp:docPr id="2" name="image2.png"/>
+            <wp:docPr id="2" name="image1.png"/>
             <a:graphic>
               <a:graphicData uri="http://schemas.openxmlformats.org/drawingml/2006/picture">
                 <pic:pic>
                   <pic:nvPicPr>
-                    <pic:cNvPr id="0" name="image2.png"/>
+                    <pic:cNvPr id="0" name="image1.png"/>
                     <pic:cNvPicPr preferRelativeResize="0"/>
                   </pic:nvPicPr>
                   <pic:blipFill>
                     <a:blip r:embed="rId8"/>
-                    <a:srcRect b="7857" l="4485" r="1495" t="8333"/>
+                    <a:srcRect b="0" l="0" r="0" t="0"/>
                     <a:stretch>
                       <a:fillRect/>
                     </a:stretch>
@@ -1459,7 +1452,7 @@
                   <pic:spPr>
                     <a:xfrm>
                       <a:off x="0" y="0"/>
-                      <a:ext cx="5973428" cy="3711067"/>
+                      <a:ext cx="6985659" cy="3243690"/>
                     </a:xfrm>
                     <a:prstGeom prst="rect"/>
                     <a:ln/>
@@ -1469,6 +1462,34 @@
             </a:graphic>
           </wp:anchor>
         </w:drawing>
+      </w:r>
+    </w:p>
+    <w:p>
+      <w:pPr>
+        <w:ind w:left="0" w:firstLine="0"/>
+        <w:rPr>
+          <w:sz w:val="24"/>
+          <w:szCs w:val="24"/>
+        </w:rPr>
+      </w:pPr>
+      <w:r>
+        <w:rPr>
+          <w:rtl w:val="0"/>
+        </w:rPr>
+      </w:r>
+    </w:p>
+    <w:p>
+      <w:pPr>
+        <w:ind w:left="0" w:firstLine="0"/>
+        <w:rPr>
+          <w:sz w:val="24"/>
+          <w:szCs w:val="24"/>
+        </w:rPr>
+      </w:pPr>
+      <w:r>
+        <w:rPr>
+          <w:rtl w:val="0"/>
+        </w:rPr>
       </w:r>
     </w:p>
     <w:p>

</xml_diff>

<commit_message>
Cambios menores en la base de datos
</commit_message>
<xml_diff>
--- a/doc/documento_entidad_relacion.docx
+++ b/doc/documento_entidad_relacion.docx
@@ -186,7 +186,7 @@
             <wp:extent cx="361950" cy="364666"/>
             <wp:effectExtent b="0" l="0" r="0" t="0"/>
             <wp:wrapSquare wrapText="bothSides" distB="0" distT="0" distL="0" distR="0"/>
-            <wp:docPr id="4" name="image3.png"/>
+            <wp:docPr id="3" name="image3.png"/>
             <a:graphic>
               <a:graphicData uri="http://schemas.openxmlformats.org/drawingml/2006/picture">
                 <pic:pic>
@@ -467,7 +467,7 @@
             <wp:extent cx="247650" cy="247650"/>
             <wp:effectExtent b="0" l="0" r="0" t="0"/>
             <wp:wrapSquare wrapText="bothSides" distB="0" distT="0" distL="0" distR="0"/>
-            <wp:docPr id="3" name="image2.png"/>
+            <wp:docPr id="2" name="image2.png"/>
             <a:graphic>
               <a:graphicData uri="http://schemas.openxmlformats.org/drawingml/2006/picture">
                 <pic:pic>
@@ -509,7 +509,7 @@
             <wp:extent cx="242888" cy="242888"/>
             <wp:effectExtent b="0" l="0" r="0" t="0"/>
             <wp:wrapSquare wrapText="bothSides" distB="0" distT="0" distL="0" distR="45720"/>
-            <wp:docPr id="5" name="image2.png"/>
+            <wp:docPr id="4" name="image2.png"/>
             <a:graphic>
               <a:graphicData uri="http://schemas.openxmlformats.org/drawingml/2006/picture">
                 <pic:pic>
@@ -1386,55 +1386,20 @@
         </w:rPr>
         <w:t xml:space="preserve">Nombre</w:t>
       </w:r>
-    </w:p>
-    <w:p>
-      <w:pPr>
-        <w:numPr>
-          <w:ilvl w:val="1"/>
-          <w:numId w:val="2"/>
-        </w:numPr>
-        <w:ind w:left="1440" w:hanging="360"/>
-        <w:rPr>
-          <w:sz w:val="24"/>
-          <w:szCs w:val="24"/>
-        </w:rPr>
-      </w:pPr>
-      <w:r>
-        <w:rPr>
-          <w:sz w:val="24"/>
-          <w:szCs w:val="24"/>
-          <w:rtl w:val="0"/>
-        </w:rPr>
-        <w:t xml:space="preserve">Descripción</w:t>
-      </w:r>
-    </w:p>
-    <w:p>
-      <w:pPr>
-        <w:ind w:left="0" w:firstLine="0"/>
-        <w:rPr>
-          <w:sz w:val="24"/>
-          <w:szCs w:val="24"/>
-        </w:rPr>
-      </w:pPr>
-      <w:r>
-        <w:rPr>
-          <w:rtl w:val="0"/>
-        </w:rPr>
-      </w:r>
       <w:r>
         <w:drawing>
           <wp:anchor allowOverlap="1" behindDoc="0" distB="114300" distT="114300" distL="114300" distR="114300" hidden="0" layoutInCell="1" locked="0" relativeHeight="0" simplePos="0">
             <wp:simplePos x="0" y="0"/>
             <wp:positionH relativeFrom="column">
-              <wp:posOffset>-539586</wp:posOffset>
+              <wp:posOffset>-152399</wp:posOffset>
             </wp:positionH>
             <wp:positionV relativeFrom="paragraph">
-              <wp:posOffset>219075</wp:posOffset>
+              <wp:posOffset>428625</wp:posOffset>
             </wp:positionV>
-            <wp:extent cx="6985659" cy="3243690"/>
+            <wp:extent cx="6319838" cy="4455871"/>
             <wp:effectExtent b="0" l="0" r="0" t="0"/>
             <wp:wrapSquare wrapText="bothSides" distB="114300" distT="114300" distL="114300" distR="114300"/>
-            <wp:docPr id="2" name="image1.png"/>
+            <wp:docPr id="5" name="image1.png"/>
             <a:graphic>
               <a:graphicData uri="http://schemas.openxmlformats.org/drawingml/2006/picture">
                 <pic:pic>
@@ -1444,7 +1409,7 @@
                   </pic:nvPicPr>
                   <pic:blipFill>
                     <a:blip r:embed="rId8"/>
-                    <a:srcRect b="0" l="0" r="0" t="0"/>
+                    <a:srcRect b="0" l="4817" r="0" t="0"/>
                     <a:stretch>
                       <a:fillRect/>
                     </a:stretch>
@@ -1452,7 +1417,7 @@
                   <pic:spPr>
                     <a:xfrm>
                       <a:off x="0" y="0"/>
-                      <a:ext cx="6985659" cy="3243690"/>
+                      <a:ext cx="6319838" cy="4455871"/>
                     </a:xfrm>
                     <a:prstGeom prst="rect"/>
                     <a:ln/>
@@ -1462,6 +1427,41 @@
             </a:graphic>
           </wp:anchor>
         </w:drawing>
+      </w:r>
+    </w:p>
+    <w:p>
+      <w:pPr>
+        <w:numPr>
+          <w:ilvl w:val="1"/>
+          <w:numId w:val="2"/>
+        </w:numPr>
+        <w:ind w:left="1440" w:hanging="360"/>
+        <w:rPr>
+          <w:sz w:val="24"/>
+          <w:szCs w:val="24"/>
+        </w:rPr>
+      </w:pPr>
+      <w:r>
+        <w:rPr>
+          <w:sz w:val="24"/>
+          <w:szCs w:val="24"/>
+          <w:rtl w:val="0"/>
+        </w:rPr>
+        <w:t xml:space="preserve">Descripción</w:t>
+      </w:r>
+    </w:p>
+    <w:p>
+      <w:pPr>
+        <w:ind w:left="0" w:firstLine="0"/>
+        <w:rPr>
+          <w:sz w:val="24"/>
+          <w:szCs w:val="24"/>
+        </w:rPr>
+      </w:pPr>
+      <w:r>
+        <w:rPr>
+          <w:rtl w:val="0"/>
+        </w:rPr>
       </w:r>
     </w:p>
     <w:p>

</xml_diff>

<commit_message>
Cambios menores en el documento
</commit_message>
<xml_diff>
--- a/doc/documento_entidad_relacion.docx
+++ b/doc/documento_entidad_relacion.docx
@@ -186,12 +186,12 @@
             <wp:extent cx="361950" cy="364666"/>
             <wp:effectExtent b="0" l="0" r="0" t="0"/>
             <wp:wrapSquare wrapText="bothSides" distB="0" distT="0" distL="0" distR="0"/>
-            <wp:docPr id="3" name="image3.png"/>
+            <wp:docPr id="3" name="image2.png"/>
             <a:graphic>
               <a:graphicData uri="http://schemas.openxmlformats.org/drawingml/2006/picture">
                 <pic:pic>
                   <pic:nvPicPr>
-                    <pic:cNvPr id="0" name="image3.png"/>
+                    <pic:cNvPr id="0" name="image2.png"/>
                     <pic:cNvPicPr preferRelativeResize="0"/>
                   </pic:nvPicPr>
                   <pic:blipFill>
@@ -228,12 +228,12 @@
             <wp:extent cx="359234" cy="359234"/>
             <wp:effectExtent b="0" l="0" r="0" t="0"/>
             <wp:wrapSquare wrapText="bothSides" distB="0" distT="0" distL="0" distR="0"/>
-            <wp:docPr id="1" name="image3.png"/>
+            <wp:docPr id="1" name="image2.png"/>
             <a:graphic>
               <a:graphicData uri="http://schemas.openxmlformats.org/drawingml/2006/picture">
                 <pic:pic>
                   <pic:nvPicPr>
-                    <pic:cNvPr id="0" name="image3.png"/>
+                    <pic:cNvPr id="0" name="image2.png"/>
                     <pic:cNvPicPr preferRelativeResize="0"/>
                   </pic:nvPicPr>
                   <pic:blipFill>
@@ -467,12 +467,12 @@
             <wp:extent cx="247650" cy="247650"/>
             <wp:effectExtent b="0" l="0" r="0" t="0"/>
             <wp:wrapSquare wrapText="bothSides" distB="0" distT="0" distL="0" distR="0"/>
-            <wp:docPr id="2" name="image2.png"/>
+            <wp:docPr id="2" name="image1.png"/>
             <a:graphic>
               <a:graphicData uri="http://schemas.openxmlformats.org/drawingml/2006/picture">
                 <pic:pic>
                   <pic:nvPicPr>
-                    <pic:cNvPr id="0" name="image2.png"/>
+                    <pic:cNvPr id="0" name="image1.png"/>
                     <pic:cNvPicPr preferRelativeResize="0"/>
                   </pic:nvPicPr>
                   <pic:blipFill>
@@ -509,12 +509,12 @@
             <wp:extent cx="242888" cy="242888"/>
             <wp:effectExtent b="0" l="0" r="0" t="0"/>
             <wp:wrapSquare wrapText="bothSides" distB="0" distT="0" distL="0" distR="45720"/>
-            <wp:docPr id="4" name="image2.png"/>
+            <wp:docPr id="4" name="image1.png"/>
             <a:graphic>
               <a:graphicData uri="http://schemas.openxmlformats.org/drawingml/2006/picture">
                 <pic:pic>
                   <pic:nvPicPr>
-                    <pic:cNvPr id="0" name="image2.png"/>
+                    <pic:cNvPr id="0" name="image1.png"/>
                     <pic:cNvPicPr preferRelativeResize="0"/>
                   </pic:nvPicPr>
                   <pic:blipFill>
@@ -1386,25 +1386,46 @@
         </w:rPr>
         <w:t xml:space="preserve">Nombre</w:t>
       </w:r>
+    </w:p>
+    <w:p>
+      <w:pPr>
+        <w:numPr>
+          <w:ilvl w:val="1"/>
+          <w:numId w:val="2"/>
+        </w:numPr>
+        <w:ind w:left="1440" w:hanging="360"/>
+        <w:rPr>
+          <w:sz w:val="24"/>
+          <w:szCs w:val="24"/>
+        </w:rPr>
+      </w:pPr>
+      <w:r>
+        <w:rPr>
+          <w:sz w:val="24"/>
+          <w:szCs w:val="24"/>
+          <w:rtl w:val="0"/>
+        </w:rPr>
+        <w:t xml:space="preserve">Descripción</w:t>
+      </w:r>
       <w:r>
         <w:drawing>
           <wp:anchor allowOverlap="1" behindDoc="0" distB="114300" distT="114300" distL="114300" distR="114300" hidden="0" layoutInCell="1" locked="0" relativeHeight="0" simplePos="0">
             <wp:simplePos x="0" y="0"/>
             <wp:positionH relativeFrom="column">
-              <wp:posOffset>-152399</wp:posOffset>
+              <wp:posOffset>-85724</wp:posOffset>
             </wp:positionH>
             <wp:positionV relativeFrom="paragraph">
-              <wp:posOffset>428625</wp:posOffset>
+              <wp:posOffset>458707</wp:posOffset>
             </wp:positionV>
             <wp:extent cx="6319838" cy="4455871"/>
             <wp:effectExtent b="0" l="0" r="0" t="0"/>
             <wp:wrapSquare wrapText="bothSides" distB="114300" distT="114300" distL="114300" distR="114300"/>
-            <wp:docPr id="5" name="image1.png"/>
+            <wp:docPr id="5" name="image3.png"/>
             <a:graphic>
               <a:graphicData uri="http://schemas.openxmlformats.org/drawingml/2006/picture">
                 <pic:pic>
                   <pic:nvPicPr>
-                    <pic:cNvPr id="0" name="image1.png"/>
+                    <pic:cNvPr id="0" name="image3.png"/>
                     <pic:cNvPicPr preferRelativeResize="0"/>
                   </pic:nvPicPr>
                   <pic:blipFill>
@@ -1427,27 +1448,6 @@
             </a:graphic>
           </wp:anchor>
         </w:drawing>
-      </w:r>
-    </w:p>
-    <w:p>
-      <w:pPr>
-        <w:numPr>
-          <w:ilvl w:val="1"/>
-          <w:numId w:val="2"/>
-        </w:numPr>
-        <w:ind w:left="1440" w:hanging="360"/>
-        <w:rPr>
-          <w:sz w:val="24"/>
-          <w:szCs w:val="24"/>
-        </w:rPr>
-      </w:pPr>
-      <w:r>
-        <w:rPr>
-          <w:sz w:val="24"/>
-          <w:szCs w:val="24"/>
-          <w:rtl w:val="0"/>
-        </w:rPr>
-        <w:t xml:space="preserve">Descripción</w:t>
       </w:r>
     </w:p>
     <w:p>

</xml_diff>